<commit_message>
Impruve some functionality depemdenses with logging
</commit_message>
<xml_diff>
--- a/MonitorDocs.docx
+++ b/MonitorDocs.docx
@@ -191,19 +191,7 @@
           <w:sz w:val="28"/>
           <w:shd w:fill="auto" w:val="clear"/>
         </w:rPr>
-        <w:t xml:space="preserve">Private </w:t>
-      </w:r>
-      <w:r>
-        <w:rPr>
-          <w:rFonts w:ascii="Sylfaen" w:hAnsi="Sylfaen" w:cs="Sylfaen" w:eastAsia="Sylfaen"/>
-          <w:b/>
-          <w:color w:val="auto"/>
-          <w:spacing w:val="0"/>
-          <w:position w:val="0"/>
-          <w:sz w:val="28"/>
-          <w:shd w:fill="auto" w:val="clear"/>
-        </w:rPr>
-        <w:t xml:space="preserve">properties:</w:t>
+        <w:t xml:space="preserve">Private properties:</w:t>
       </w:r>
     </w:p>
     <w:p>
@@ -291,49 +279,38 @@
           <w:sz w:val="22"/>
           <w:shd w:fill="auto" w:val="clear"/>
         </w:rPr>
-        <w:t xml:space="preserve">array private </w:t>
-      </w:r>
-      <w:r>
-        <w:rPr>
-          <w:rFonts w:ascii="Sylfaen" w:hAnsi="Sylfaen" w:cs="Sylfaen" w:eastAsia="Sylfaen"/>
+        <w:t xml:space="preserve">array private $runnedInstances = []; Stores the number of main region instances for  scanning</w:t>
+      </w:r>
+    </w:p>
+    <w:p>
+      <w:pPr>
+        <w:spacing w:before="0" w:after="0" w:line="240"/>
+        <w:ind w:right="0" w:left="0" w:firstLine="0"/>
+        <w:jc w:val="left"/>
+        <w:rPr>
+          <w:rFonts w:ascii="Sylfaen" w:hAnsi="Sylfaen" w:cs="Sylfaen" w:eastAsia="Sylfaen"/>
+          <w:color w:val="auto"/>
+          <w:spacing w:val="0"/>
+          <w:position w:val="0"/>
+          <w:sz w:val="18"/>
+          <w:shd w:fill="auto" w:val="clear"/>
+        </w:rPr>
+      </w:pPr>
+    </w:p>
+    <w:p>
+      <w:pPr>
+        <w:spacing w:before="0" w:after="0" w:line="240"/>
+        <w:ind w:right="0" w:left="0" w:firstLine="0"/>
+        <w:jc w:val="left"/>
+        <w:rPr>
+          <w:rFonts w:ascii="Sylfaen" w:hAnsi="Sylfaen" w:cs="Sylfaen" w:eastAsia="Sylfaen"/>
+          <w:b/>
           <w:color w:val="auto"/>
           <w:spacing w:val="0"/>
           <w:position w:val="0"/>
           <w:sz w:val="22"/>
           <w:shd w:fill="auto" w:val="clear"/>
         </w:rPr>
-        <w:t xml:space="preserve">$runnedInstances = []; Stores the number of main region instances for  scanning</w:t>
-      </w:r>
-    </w:p>
-    <w:p>
-      <w:pPr>
-        <w:spacing w:before="0" w:after="0" w:line="240"/>
-        <w:ind w:right="0" w:left="0" w:firstLine="0"/>
-        <w:jc w:val="left"/>
-        <w:rPr>
-          <w:rFonts w:ascii="Sylfaen" w:hAnsi="Sylfaen" w:cs="Sylfaen" w:eastAsia="Sylfaen"/>
-          <w:color w:val="auto"/>
-          <w:spacing w:val="0"/>
-          <w:position w:val="0"/>
-          <w:sz w:val="18"/>
-          <w:shd w:fill="auto" w:val="clear"/>
-        </w:rPr>
-      </w:pPr>
-    </w:p>
-    <w:p>
-      <w:pPr>
-        <w:spacing w:before="0" w:after="0" w:line="240"/>
-        <w:ind w:right="0" w:left="0" w:firstLine="0"/>
-        <w:jc w:val="left"/>
-        <w:rPr>
-          <w:rFonts w:ascii="Sylfaen" w:hAnsi="Sylfaen" w:cs="Sylfaen" w:eastAsia="Sylfaen"/>
-          <w:b/>
-          <w:color w:val="auto"/>
-          <w:spacing w:val="0"/>
-          <w:position w:val="0"/>
-          <w:sz w:val="22"/>
-          <w:shd w:fill="auto" w:val="clear"/>
-        </w:rPr>
       </w:pPr>
       <w:r>
         <w:rPr>
@@ -391,6 +368,32 @@
       <w:r>
         <w:rPr>
           <w:rFonts w:ascii="Sylfaen" w:hAnsi="Sylfaen" w:cs="Sylfaen" w:eastAsia="Sylfaen"/>
+          <w:color w:val="auto"/>
+          <w:spacing w:val="0"/>
+          <w:position w:val="0"/>
+          <w:sz w:val="18"/>
+          <w:shd w:fill="auto" w:val="clear"/>
+        </w:rPr>
+        <w:t xml:space="preserve">2 . Create files if not exists a) monitor.json, b) monitorLog.txt</w:t>
+      </w:r>
+    </w:p>
+    <w:p>
+      <w:pPr>
+        <w:spacing w:before="0" w:after="0" w:line="240"/>
+        <w:ind w:right="0" w:left="0" w:firstLine="0"/>
+        <w:jc w:val="left"/>
+        <w:rPr>
+          <w:rFonts w:ascii="Sylfaen" w:hAnsi="Sylfaen" w:cs="Sylfaen" w:eastAsia="Sylfaen"/>
+          <w:color w:val="auto"/>
+          <w:spacing w:val="0"/>
+          <w:position w:val="0"/>
+          <w:sz w:val="18"/>
+          <w:shd w:fill="auto" w:val="clear"/>
+        </w:rPr>
+      </w:pPr>
+      <w:r>
+        <w:rPr>
+          <w:rFonts w:ascii="Sylfaen" w:hAnsi="Sylfaen" w:cs="Sylfaen" w:eastAsia="Sylfaen"/>
           <w:b/>
           <w:color w:val="auto"/>
           <w:spacing w:val="0"/>
@@ -567,29 +570,7 @@
           <w:sz w:val="18"/>
           <w:shd w:fill="auto" w:val="clear"/>
         </w:rPr>
-        <w:t xml:space="preserve"> Iterating by regions ,call private method </w:t>
-      </w:r>
-      <w:r>
-        <w:rPr>
-          <w:rFonts w:ascii="Sylfaen" w:hAnsi="Sylfaen" w:cs="Sylfaen" w:eastAsia="Sylfaen"/>
-          <w:color w:val="auto"/>
-          <w:spacing w:val="0"/>
-          <w:position w:val="0"/>
-          <w:sz w:val="18"/>
-          <w:shd w:fill="auto" w:val="clear"/>
-        </w:rPr>
-        <w:t xml:space="preserve">getRunnedInstances </w:t>
-      </w:r>
-      <w:r>
-        <w:rPr>
-          <w:rFonts w:ascii="Sylfaen" w:hAnsi="Sylfaen" w:cs="Sylfaen" w:eastAsia="Sylfaen"/>
-          <w:color w:val="auto"/>
-          <w:spacing w:val="0"/>
-          <w:position w:val="0"/>
-          <w:sz w:val="18"/>
-          <w:shd w:fill="auto" w:val="clear"/>
-        </w:rPr>
-        <w:t xml:space="preserve">.</w:t>
+        <w:t xml:space="preserve"> Iterating by regions ,call private method getRunnedInstances .</w:t>
       </w:r>
     </w:p>
     <w:p>
@@ -641,18 +622,7 @@
           <w:sz w:val="18"/>
           <w:shd w:fill="auto" w:val="clear"/>
         </w:rPr>
-        <w:t xml:space="preserve">and before every calling </w:t>
-      </w:r>
-      <w:r>
-        <w:rPr>
-          <w:rFonts w:ascii="Sylfaen" w:hAnsi="Sylfaen" w:cs="Sylfaen" w:eastAsia="Sylfaen"/>
-          <w:color w:val="auto"/>
-          <w:spacing w:val="0"/>
-          <w:position w:val="0"/>
-          <w:sz w:val="18"/>
-          <w:shd w:fill="auto" w:val="clear"/>
-        </w:rPr>
-        <w:t xml:space="preserve">getRunnedInstances  method took out the stored data from json file,</w:t>
+        <w:t xml:space="preserve">and before every calling getRunnedInstances  method took out the stored data from json file,</w:t>
       </w:r>
     </w:p>
     <w:p>

</xml_diff>